<commit_message>
Added some contetn to word file
</commit_message>
<xml_diff>
--- a/ConsoleApp2/SomeWordDoc.docx
+++ b/ConsoleApp2/SomeWordDoc.docx
@@ -14,6 +14,48 @@
         </w:rPr>
         <w:t>Some text in word!</w:t>
       </w:r>
+    </w:p>
+    <w:p>
+      <w:pPr>
+        <w:rPr>
+          <w:lang w:val="en-GB"/>
+        </w:rPr>
+      </w:pPr>
+    </w:p>
+    <w:p>
+      <w:pPr>
+        <w:rPr>
+          <w:lang w:val="en-GB"/>
+        </w:rPr>
+      </w:pPr>
+      <w:r>
+        <w:rPr>
+          <w:lang w:val="en-GB"/>
+        </w:rPr>
+        <w:t xml:space="preserve">Added some </w:t>
+      </w:r>
+      <w:proofErr w:type="spellStart"/>
+      <w:r>
+        <w:rPr>
+          <w:lang w:val="en-GB"/>
+        </w:rPr>
+        <w:t>contetn</w:t>
+      </w:r>
+      <w:proofErr w:type="spellEnd"/>
+      <w:r>
+        <w:rPr>
+          <w:lang w:val="en-GB"/>
+        </w:rPr>
+        <w:t xml:space="preserve"> to word </w:t>
+      </w:r>
+      <w:proofErr w:type="gramStart"/>
+      <w:r>
+        <w:rPr>
+          <w:lang w:val="en-GB"/>
+        </w:rPr>
+        <w:t>file</w:t>
+      </w:r>
+      <w:proofErr w:type="gramEnd"/>
     </w:p>
     <w:sectPr>
       <w:pgSz w:w="11906" w:h="16838"/>

</xml_diff>